<commit_message>
SS-38 edited TD form
</commit_message>
<xml_diff>
--- a/Task Delivery Form.docx
+++ b/Task Delivery Form.docx
@@ -1351,7 +1351,7 @@
               <w:bottom w:val="single" w:sz="4" w:space="0" w:color="auto"/>
               <w:right w:val="single" w:sz="4" w:space="0" w:color="auto"/>
             </w:tcBorders>
-            <w:shd w:val="clear" w:color="auto" w:fill="70AD47" w:themeFill="accent6"/>
+            <w:shd w:val="clear" w:color="auto" w:fill="FFFFFF" w:themeFill="background1"/>
             <w:noWrap/>
             <w:vAlign w:val="bottom"/>
           </w:tcPr>
@@ -1655,7 +1655,7 @@
               <w:bottom w:val="single" w:sz="4" w:space="0" w:color="auto"/>
               <w:right w:val="single" w:sz="4" w:space="0" w:color="auto"/>
             </w:tcBorders>
-            <w:shd w:val="clear" w:color="auto" w:fill="70AD47" w:themeFill="accent6"/>
+            <w:shd w:val="clear" w:color="auto" w:fill="FFFFFF" w:themeFill="background1"/>
             <w:noWrap/>
             <w:vAlign w:val="bottom"/>
           </w:tcPr>
@@ -2232,14 +2232,14 @@
                 <w:rFonts w:ascii="Calibri" w:eastAsia="Times New Roman" w:hAnsi="Calibri" w:cs="Calibri"/>
                 <w:color w:val="000000"/>
               </w:rPr>
-              <w:t> </w:t>
-            </w:r>
-            <w:r>
-              <w:rPr>
-                <w:rFonts w:ascii="Calibri" w:eastAsia="Times New Roman" w:hAnsi="Calibri" w:cs="Calibri"/>
-                <w:color w:val="000000"/>
-              </w:rPr>
-              <w:t>90%</w:t>
+              <w:t>60</w:t>
+            </w:r>
+            <w:r>
+              <w:rPr>
+                <w:rFonts w:ascii="Calibri" w:eastAsia="Times New Roman" w:hAnsi="Calibri" w:cs="Calibri"/>
+                <w:color w:val="000000"/>
+              </w:rPr>
+              <w:t>%</w:t>
             </w:r>
           </w:p>
         </w:tc>
@@ -2778,7 +2778,7 @@
       <w:lvlText w:val="T%1."/>
       <w:lvlJc w:val="left"/>
       <w:pPr>
-        <w:ind w:left="720" w:hanging="360"/>
+        <w:ind w:left="501" w:hanging="360"/>
       </w:pPr>
       <w:rPr>
         <w:rFonts w:hint="default"/>
@@ -3166,6 +3166,7 @@
     <w:lsdException w:name="HTML Sample" w:semiHidden="1" w:unhideWhenUsed="1"/>
     <w:lsdException w:name="HTML Typewriter" w:semiHidden="1" w:unhideWhenUsed="1"/>
     <w:lsdException w:name="HTML Variable" w:semiHidden="1" w:unhideWhenUsed="1"/>
+    <w:lsdException w:name="Normal Table" w:semiHidden="1" w:unhideWhenUsed="1"/>
     <w:lsdException w:name="annotation subject" w:semiHidden="1" w:unhideWhenUsed="1"/>
     <w:lsdException w:name="No List" w:semiHidden="1" w:unhideWhenUsed="1"/>
     <w:lsdException w:name="Outline List 1" w:semiHidden="1" w:unhideWhenUsed="1"/>
@@ -3212,8 +3213,10 @@
     <w:lsdException w:name="Table Subtle 2" w:semiHidden="1" w:unhideWhenUsed="1"/>
     <w:lsdException w:name="Table Web 1" w:semiHidden="1" w:unhideWhenUsed="1"/>
     <w:lsdException w:name="Table Web 2" w:semiHidden="1" w:unhideWhenUsed="1"/>
+    <w:lsdException w:name="Table Web 3" w:semiHidden="1" w:unhideWhenUsed="1"/>
     <w:lsdException w:name="Balloon Text" w:semiHidden="1" w:unhideWhenUsed="1"/>
     <w:lsdException w:name="Table Grid" w:uiPriority="39"/>
+    <w:lsdException w:name="Table Theme" w:semiHidden="1" w:unhideWhenUsed="1"/>
     <w:lsdException w:name="Placeholder Text" w:semiHidden="1"/>
     <w:lsdException w:name="No Spacing" w:uiPriority="1" w:qFormat="1"/>
     <w:lsdException w:name="Light Shading" w:uiPriority="60"/>

</xml_diff>

<commit_message>
Auto stash before merge of "develop" and "origin/develop"
</commit_message>
<xml_diff>
--- a/Task Delivery Form.docx
+++ b/Task Delivery Form.docx
@@ -12,34 +12,58 @@
       </w:r>
     </w:p>
     <w:p/>
+    <w:p/>
+    <w:p/>
+    <w:p>
+      <w:pPr>
+        <w:rPr>
+          <w:b/>
+          <w:bCs/>
+          <w:color w:val="FF0000"/>
+          <w:sz w:val="48"/>
+          <w:szCs w:val="48"/>
+        </w:rPr>
+      </w:pPr>
+      <w:r>
+        <w:rPr>
+          <w:b/>
+          <w:bCs/>
+          <w:color w:val="FF0000"/>
+          <w:sz w:val="48"/>
+          <w:szCs w:val="48"/>
+        </w:rPr>
+        <w:t>OUTDATED PLEASE SEE THE EXCEL VERSION.</w:t>
+      </w:r>
+    </w:p>
+    <w:p/>
     <w:tbl>
       <w:tblPr>
-        <w:tblW w:w="12606" w:type="dxa"/>
+        <w:tblW w:w="12735" w:type="dxa"/>
         <w:tblLook w:val="04A0" w:firstRow="1" w:lastRow="0" w:firstColumn="1" w:lastColumn="0" w:noHBand="0" w:noVBand="1"/>
       </w:tblPr>
       <w:tblGrid>
-        <w:gridCol w:w="3079"/>
-        <w:gridCol w:w="807"/>
-        <w:gridCol w:w="787"/>
-        <w:gridCol w:w="807"/>
-        <w:gridCol w:w="787"/>
-        <w:gridCol w:w="787"/>
-        <w:gridCol w:w="787"/>
-        <w:gridCol w:w="787"/>
-        <w:gridCol w:w="787"/>
-        <w:gridCol w:w="787"/>
-        <w:gridCol w:w="885"/>
-        <w:gridCol w:w="1519"/>
+        <w:gridCol w:w="3111"/>
+        <w:gridCol w:w="815"/>
+        <w:gridCol w:w="795"/>
+        <w:gridCol w:w="815"/>
+        <w:gridCol w:w="957"/>
+        <w:gridCol w:w="795"/>
+        <w:gridCol w:w="795"/>
+        <w:gridCol w:w="795"/>
+        <w:gridCol w:w="795"/>
+        <w:gridCol w:w="795"/>
+        <w:gridCol w:w="898"/>
+        <w:gridCol w:w="1369"/>
       </w:tblGrid>
       <w:tr>
         <w:trPr>
           <w:gridAfter w:val="1"/>
-          <w:wAfter w:w="1559" w:type="dxa"/>
-          <w:trHeight w:val="531"/>
+          <w:wAfter w:w="1369" w:type="dxa"/>
+          <w:trHeight w:val="562"/>
         </w:trPr>
         <w:tc>
           <w:tcPr>
-            <w:tcW w:w="3079" w:type="dxa"/>
+            <w:tcW w:w="3111" w:type="dxa"/>
             <w:tcBorders>
               <w:top w:val="single" w:sz="8" w:space="0" w:color="auto"/>
               <w:left w:val="single" w:sz="8" w:space="0" w:color="auto"/>
@@ -77,7 +101,7 @@
         </w:tc>
         <w:tc>
           <w:tcPr>
-            <w:tcW w:w="7968" w:type="dxa"/>
+            <w:tcW w:w="8255" w:type="dxa"/>
             <w:gridSpan w:val="10"/>
             <w:tcBorders>
               <w:top w:val="single" w:sz="8" w:space="0" w:color="auto"/>
@@ -110,11 +134,11 @@
       </w:tr>
       <w:tr>
         <w:trPr>
-          <w:trHeight w:val="531"/>
+          <w:trHeight w:val="562"/>
         </w:trPr>
         <w:tc>
           <w:tcPr>
-            <w:tcW w:w="3079" w:type="dxa"/>
+            <w:tcW w:w="3111" w:type="dxa"/>
             <w:tcBorders>
               <w:top w:val="single" w:sz="8" w:space="0" w:color="auto"/>
               <w:left w:val="single" w:sz="8" w:space="0" w:color="auto"/>
@@ -144,7 +168,7 @@
         </w:tc>
         <w:tc>
           <w:tcPr>
-            <w:tcW w:w="787" w:type="dxa"/>
+            <w:tcW w:w="815" w:type="dxa"/>
             <w:tcBorders>
               <w:top w:val="nil"/>
               <w:left w:val="nil"/>
@@ -183,7 +207,7 @@
         </w:tc>
         <w:tc>
           <w:tcPr>
-            <w:tcW w:w="787" w:type="dxa"/>
+            <w:tcW w:w="795" w:type="dxa"/>
             <w:tcBorders>
               <w:top w:val="nil"/>
               <w:left w:val="nil"/>
@@ -222,7 +246,7 @@
         </w:tc>
         <w:tc>
           <w:tcPr>
-            <w:tcW w:w="787" w:type="dxa"/>
+            <w:tcW w:w="815" w:type="dxa"/>
             <w:tcBorders>
               <w:top w:val="nil"/>
               <w:left w:val="nil"/>
@@ -261,7 +285,7 @@
         </w:tc>
         <w:tc>
           <w:tcPr>
-            <w:tcW w:w="787" w:type="dxa"/>
+            <w:tcW w:w="957" w:type="dxa"/>
             <w:tcBorders>
               <w:top w:val="nil"/>
               <w:left w:val="nil"/>
@@ -300,7 +324,7 @@
         </w:tc>
         <w:tc>
           <w:tcPr>
-            <w:tcW w:w="787" w:type="dxa"/>
+            <w:tcW w:w="795" w:type="dxa"/>
             <w:tcBorders>
               <w:top w:val="nil"/>
               <w:left w:val="nil"/>
@@ -339,7 +363,7 @@
         </w:tc>
         <w:tc>
           <w:tcPr>
-            <w:tcW w:w="787" w:type="dxa"/>
+            <w:tcW w:w="795" w:type="dxa"/>
             <w:tcBorders>
               <w:top w:val="nil"/>
               <w:left w:val="nil"/>
@@ -378,7 +402,7 @@
         </w:tc>
         <w:tc>
           <w:tcPr>
-            <w:tcW w:w="787" w:type="dxa"/>
+            <w:tcW w:w="795" w:type="dxa"/>
             <w:tcBorders>
               <w:top w:val="nil"/>
               <w:left w:val="nil"/>
@@ -417,7 +441,7 @@
         </w:tc>
         <w:tc>
           <w:tcPr>
-            <w:tcW w:w="787" w:type="dxa"/>
+            <w:tcW w:w="795" w:type="dxa"/>
             <w:tcBorders>
               <w:top w:val="nil"/>
               <w:left w:val="nil"/>
@@ -456,7 +480,7 @@
         </w:tc>
         <w:tc>
           <w:tcPr>
-            <w:tcW w:w="787" w:type="dxa"/>
+            <w:tcW w:w="795" w:type="dxa"/>
             <w:tcBorders>
               <w:top w:val="nil"/>
               <w:left w:val="nil"/>
@@ -487,7 +511,7 @@
         </w:tc>
         <w:tc>
           <w:tcPr>
-            <w:tcW w:w="885" w:type="dxa"/>
+            <w:tcW w:w="894" w:type="dxa"/>
             <w:tcBorders>
               <w:top w:val="nil"/>
               <w:left w:val="nil"/>
@@ -526,7 +550,7 @@
         </w:tc>
         <w:tc>
           <w:tcPr>
-            <w:tcW w:w="1559" w:type="dxa"/>
+            <w:tcW w:w="1373" w:type="dxa"/>
             <w:tcBorders>
               <w:top w:val="single" w:sz="4" w:space="0" w:color="auto"/>
               <w:bottom w:val="single" w:sz="4" w:space="0" w:color="auto"/>
@@ -556,11 +580,11 @@
       </w:tr>
       <w:tr>
         <w:trPr>
-          <w:trHeight w:val="500"/>
+          <w:trHeight w:val="529"/>
         </w:trPr>
         <w:tc>
           <w:tcPr>
-            <w:tcW w:w="3079" w:type="dxa"/>
+            <w:tcW w:w="3111" w:type="dxa"/>
             <w:tcBorders>
               <w:top w:val="nil"/>
               <w:left w:val="single" w:sz="8" w:space="0" w:color="auto"/>
@@ -597,7 +621,7 @@
         </w:tc>
         <w:tc>
           <w:tcPr>
-            <w:tcW w:w="787" w:type="dxa"/>
+            <w:tcW w:w="815" w:type="dxa"/>
             <w:tcBorders>
               <w:top w:val="nil"/>
               <w:left w:val="nil"/>
@@ -627,7 +651,7 @@
         </w:tc>
         <w:tc>
           <w:tcPr>
-            <w:tcW w:w="787" w:type="dxa"/>
+            <w:tcW w:w="795" w:type="dxa"/>
             <w:tcBorders>
               <w:top w:val="nil"/>
               <w:left w:val="nil"/>
@@ -657,7 +681,7 @@
         </w:tc>
         <w:tc>
           <w:tcPr>
-            <w:tcW w:w="787" w:type="dxa"/>
+            <w:tcW w:w="815" w:type="dxa"/>
             <w:tcBorders>
               <w:top w:val="nil"/>
               <w:left w:val="nil"/>
@@ -687,7 +711,7 @@
         </w:tc>
         <w:tc>
           <w:tcPr>
-            <w:tcW w:w="787" w:type="dxa"/>
+            <w:tcW w:w="957" w:type="dxa"/>
             <w:tcBorders>
               <w:top w:val="nil"/>
               <w:left w:val="nil"/>
@@ -717,7 +741,7 @@
         </w:tc>
         <w:tc>
           <w:tcPr>
-            <w:tcW w:w="787" w:type="dxa"/>
+            <w:tcW w:w="795" w:type="dxa"/>
             <w:tcBorders>
               <w:top w:val="nil"/>
               <w:left w:val="nil"/>
@@ -747,23 +771,23 @@
         </w:tc>
         <w:tc>
           <w:tcPr>
-            <w:tcW w:w="787" w:type="dxa"/>
-            <w:tcBorders>
-              <w:top w:val="nil"/>
-              <w:left w:val="nil"/>
-              <w:bottom w:val="single" w:sz="4" w:space="0" w:color="auto"/>
-              <w:right w:val="single" w:sz="4" w:space="0" w:color="auto"/>
-            </w:tcBorders>
-            <w:shd w:val="clear" w:color="auto" w:fill="auto"/>
-            <w:noWrap/>
-            <w:vAlign w:val="bottom"/>
-            <w:hideMark/>
-          </w:tcPr>
-          <w:p>
-            <w:pPr>
-              <w:rPr>
-                <w:rFonts w:ascii="Calibri" w:eastAsia="Times New Roman" w:hAnsi="Calibri" w:cs="Calibri"/>
-                <w:color w:val="000000"/>
+            <w:tcW w:w="795" w:type="dxa"/>
+            <w:tcBorders>
+              <w:top w:val="nil"/>
+              <w:left w:val="nil"/>
+              <w:bottom w:val="single" w:sz="4" w:space="0" w:color="auto"/>
+              <w:right w:val="single" w:sz="4" w:space="0" w:color="auto"/>
+            </w:tcBorders>
+            <w:shd w:val="clear" w:color="auto" w:fill="70AD47" w:themeFill="accent6"/>
+            <w:noWrap/>
+            <w:vAlign w:val="bottom"/>
+            <w:hideMark/>
+          </w:tcPr>
+          <w:p>
+            <w:pPr>
+              <w:rPr>
+                <w:rFonts w:ascii="Calibri" w:eastAsia="Times New Roman" w:hAnsi="Calibri" w:cs="Calibri"/>
+                <w:color w:val="70AD47" w:themeColor="accent6"/>
               </w:rPr>
             </w:pPr>
             <w:r>
@@ -777,7 +801,7 @@
         </w:tc>
         <w:tc>
           <w:tcPr>
-            <w:tcW w:w="787" w:type="dxa"/>
+            <w:tcW w:w="795" w:type="dxa"/>
             <w:tcBorders>
               <w:top w:val="nil"/>
               <w:left w:val="nil"/>
@@ -807,7 +831,7 @@
         </w:tc>
         <w:tc>
           <w:tcPr>
-            <w:tcW w:w="787" w:type="dxa"/>
+            <w:tcW w:w="795" w:type="dxa"/>
             <w:tcBorders>
               <w:top w:val="nil"/>
               <w:left w:val="nil"/>
@@ -837,7 +861,7 @@
         </w:tc>
         <w:tc>
           <w:tcPr>
-            <w:tcW w:w="787" w:type="dxa"/>
+            <w:tcW w:w="795" w:type="dxa"/>
             <w:tcBorders>
               <w:top w:val="nil"/>
               <w:left w:val="nil"/>
@@ -867,7 +891,7 @@
         </w:tc>
         <w:tc>
           <w:tcPr>
-            <w:tcW w:w="885" w:type="dxa"/>
+            <w:tcW w:w="894" w:type="dxa"/>
             <w:tcBorders>
               <w:top w:val="nil"/>
               <w:left w:val="nil"/>
@@ -897,7 +921,7 @@
         </w:tc>
         <w:tc>
           <w:tcPr>
-            <w:tcW w:w="1559" w:type="dxa"/>
+            <w:tcW w:w="1373" w:type="dxa"/>
             <w:tcBorders>
               <w:top w:val="single" w:sz="4" w:space="0" w:color="auto"/>
               <w:bottom w:val="single" w:sz="4" w:space="0" w:color="auto"/>
@@ -926,11 +950,11 @@
       </w:tr>
       <w:tr>
         <w:trPr>
-          <w:trHeight w:val="500"/>
+          <w:trHeight w:val="529"/>
         </w:trPr>
         <w:tc>
           <w:tcPr>
-            <w:tcW w:w="3079" w:type="dxa"/>
+            <w:tcW w:w="3111" w:type="dxa"/>
             <w:tcBorders>
               <w:top w:val="nil"/>
               <w:left w:val="single" w:sz="8" w:space="0" w:color="auto"/>
@@ -967,7 +991,7 @@
         </w:tc>
         <w:tc>
           <w:tcPr>
-            <w:tcW w:w="787" w:type="dxa"/>
+            <w:tcW w:w="815" w:type="dxa"/>
             <w:tcBorders>
               <w:top w:val="nil"/>
               <w:left w:val="nil"/>
@@ -990,7 +1014,7 @@
         </w:tc>
         <w:tc>
           <w:tcPr>
-            <w:tcW w:w="787" w:type="dxa"/>
+            <w:tcW w:w="795" w:type="dxa"/>
             <w:tcBorders>
               <w:top w:val="nil"/>
               <w:left w:val="nil"/>
@@ -1020,7 +1044,7 @@
         </w:tc>
         <w:tc>
           <w:tcPr>
-            <w:tcW w:w="787" w:type="dxa"/>
+            <w:tcW w:w="815" w:type="dxa"/>
             <w:tcBorders>
               <w:top w:val="nil"/>
               <w:left w:val="nil"/>
@@ -1050,7 +1074,7 @@
         </w:tc>
         <w:tc>
           <w:tcPr>
-            <w:tcW w:w="787" w:type="dxa"/>
+            <w:tcW w:w="957" w:type="dxa"/>
             <w:tcBorders>
               <w:top w:val="nil"/>
               <w:left w:val="nil"/>
@@ -1080,7 +1104,7 @@
         </w:tc>
         <w:tc>
           <w:tcPr>
-            <w:tcW w:w="787" w:type="dxa"/>
+            <w:tcW w:w="795" w:type="dxa"/>
             <w:tcBorders>
               <w:top w:val="nil"/>
               <w:left w:val="nil"/>
@@ -1110,7 +1134,7 @@
         </w:tc>
         <w:tc>
           <w:tcPr>
-            <w:tcW w:w="787" w:type="dxa"/>
+            <w:tcW w:w="795" w:type="dxa"/>
             <w:tcBorders>
               <w:top w:val="nil"/>
               <w:left w:val="nil"/>
@@ -1140,7 +1164,7 @@
         </w:tc>
         <w:tc>
           <w:tcPr>
-            <w:tcW w:w="787" w:type="dxa"/>
+            <w:tcW w:w="795" w:type="dxa"/>
             <w:tcBorders>
               <w:top w:val="nil"/>
               <w:left w:val="nil"/>
@@ -1170,7 +1194,7 @@
         </w:tc>
         <w:tc>
           <w:tcPr>
-            <w:tcW w:w="787" w:type="dxa"/>
+            <w:tcW w:w="795" w:type="dxa"/>
             <w:tcBorders>
               <w:top w:val="nil"/>
               <w:left w:val="nil"/>
@@ -1200,7 +1224,7 @@
         </w:tc>
         <w:tc>
           <w:tcPr>
-            <w:tcW w:w="787" w:type="dxa"/>
+            <w:tcW w:w="795" w:type="dxa"/>
             <w:tcBorders>
               <w:top w:val="nil"/>
               <w:left w:val="nil"/>
@@ -1230,7 +1254,7 @@
         </w:tc>
         <w:tc>
           <w:tcPr>
-            <w:tcW w:w="885" w:type="dxa"/>
+            <w:tcW w:w="894" w:type="dxa"/>
             <w:tcBorders>
               <w:top w:val="nil"/>
               <w:left w:val="nil"/>
@@ -1260,7 +1284,7 @@
         </w:tc>
         <w:tc>
           <w:tcPr>
-            <w:tcW w:w="1559" w:type="dxa"/>
+            <w:tcW w:w="1373" w:type="dxa"/>
             <w:tcBorders>
               <w:top w:val="single" w:sz="4" w:space="0" w:color="auto"/>
               <w:bottom w:val="single" w:sz="4" w:space="0" w:color="auto"/>
@@ -1289,11 +1313,11 @@
       </w:tr>
       <w:tr>
         <w:trPr>
-          <w:trHeight w:val="500"/>
+          <w:trHeight w:val="529"/>
         </w:trPr>
         <w:tc>
           <w:tcPr>
-            <w:tcW w:w="3079" w:type="dxa"/>
+            <w:tcW w:w="3111" w:type="dxa"/>
             <w:tcBorders>
               <w:top w:val="nil"/>
               <w:left w:val="single" w:sz="8" w:space="0" w:color="auto"/>
@@ -1322,7 +1346,7 @@
         </w:tc>
         <w:tc>
           <w:tcPr>
-            <w:tcW w:w="787" w:type="dxa"/>
+            <w:tcW w:w="815" w:type="dxa"/>
             <w:tcBorders>
               <w:top w:val="nil"/>
               <w:left w:val="nil"/>
@@ -1344,7 +1368,7 @@
         </w:tc>
         <w:tc>
           <w:tcPr>
-            <w:tcW w:w="787" w:type="dxa"/>
+            <w:tcW w:w="795" w:type="dxa"/>
             <w:tcBorders>
               <w:top w:val="nil"/>
               <w:left w:val="nil"/>
@@ -1366,7 +1390,7 @@
         </w:tc>
         <w:tc>
           <w:tcPr>
-            <w:tcW w:w="787" w:type="dxa"/>
+            <w:tcW w:w="815" w:type="dxa"/>
             <w:tcBorders>
               <w:top w:val="nil"/>
               <w:left w:val="nil"/>
@@ -1388,29 +1412,29 @@
         </w:tc>
         <w:tc>
           <w:tcPr>
-            <w:tcW w:w="787" w:type="dxa"/>
-            <w:tcBorders>
-              <w:top w:val="nil"/>
-              <w:left w:val="nil"/>
-              <w:bottom w:val="single" w:sz="4" w:space="0" w:color="auto"/>
-              <w:right w:val="single" w:sz="4" w:space="0" w:color="auto"/>
-            </w:tcBorders>
-            <w:shd w:val="clear" w:color="auto" w:fill="auto"/>
-            <w:noWrap/>
-            <w:vAlign w:val="bottom"/>
-          </w:tcPr>
-          <w:p>
-            <w:pPr>
-              <w:rPr>
-                <w:rFonts w:ascii="Calibri" w:eastAsia="Times New Roman" w:hAnsi="Calibri" w:cs="Calibri"/>
-                <w:color w:val="000000"/>
-              </w:rPr>
-            </w:pPr>
-          </w:p>
-        </w:tc>
-        <w:tc>
-          <w:tcPr>
-            <w:tcW w:w="787" w:type="dxa"/>
+            <w:tcW w:w="957" w:type="dxa"/>
+            <w:tcBorders>
+              <w:top w:val="nil"/>
+              <w:left w:val="nil"/>
+              <w:bottom w:val="single" w:sz="4" w:space="0" w:color="auto"/>
+              <w:right w:val="single" w:sz="4" w:space="0" w:color="auto"/>
+            </w:tcBorders>
+            <w:shd w:val="clear" w:color="auto" w:fill="auto"/>
+            <w:noWrap/>
+            <w:vAlign w:val="bottom"/>
+          </w:tcPr>
+          <w:p>
+            <w:pPr>
+              <w:rPr>
+                <w:rFonts w:ascii="Calibri" w:eastAsia="Times New Roman" w:hAnsi="Calibri" w:cs="Calibri"/>
+                <w:color w:val="000000"/>
+              </w:rPr>
+            </w:pPr>
+          </w:p>
+        </w:tc>
+        <w:tc>
+          <w:tcPr>
+            <w:tcW w:w="795" w:type="dxa"/>
             <w:tcBorders>
               <w:top w:val="nil"/>
               <w:left w:val="nil"/>
@@ -1432,95 +1456,95 @@
         </w:tc>
         <w:tc>
           <w:tcPr>
-            <w:tcW w:w="787" w:type="dxa"/>
-            <w:tcBorders>
-              <w:top w:val="nil"/>
-              <w:left w:val="nil"/>
-              <w:bottom w:val="single" w:sz="4" w:space="0" w:color="auto"/>
-              <w:right w:val="single" w:sz="4" w:space="0" w:color="auto"/>
-            </w:tcBorders>
-            <w:shd w:val="clear" w:color="auto" w:fill="auto"/>
-            <w:noWrap/>
-            <w:vAlign w:val="bottom"/>
-          </w:tcPr>
-          <w:p>
-            <w:pPr>
-              <w:rPr>
-                <w:rFonts w:ascii="Calibri" w:eastAsia="Times New Roman" w:hAnsi="Calibri" w:cs="Calibri"/>
-                <w:color w:val="000000"/>
-              </w:rPr>
-            </w:pPr>
-          </w:p>
-        </w:tc>
-        <w:tc>
-          <w:tcPr>
-            <w:tcW w:w="787" w:type="dxa"/>
-            <w:tcBorders>
-              <w:top w:val="nil"/>
-              <w:left w:val="nil"/>
-              <w:bottom w:val="single" w:sz="4" w:space="0" w:color="auto"/>
-              <w:right w:val="single" w:sz="4" w:space="0" w:color="auto"/>
-            </w:tcBorders>
-            <w:shd w:val="clear" w:color="auto" w:fill="auto"/>
-            <w:noWrap/>
-            <w:vAlign w:val="bottom"/>
-          </w:tcPr>
-          <w:p>
-            <w:pPr>
-              <w:rPr>
-                <w:rFonts w:ascii="Calibri" w:eastAsia="Times New Roman" w:hAnsi="Calibri" w:cs="Calibri"/>
-                <w:color w:val="000000"/>
-              </w:rPr>
-            </w:pPr>
-          </w:p>
-        </w:tc>
-        <w:tc>
-          <w:tcPr>
-            <w:tcW w:w="787" w:type="dxa"/>
-            <w:tcBorders>
-              <w:top w:val="nil"/>
-              <w:left w:val="nil"/>
-              <w:bottom w:val="single" w:sz="4" w:space="0" w:color="auto"/>
-              <w:right w:val="single" w:sz="4" w:space="0" w:color="auto"/>
-            </w:tcBorders>
-            <w:shd w:val="clear" w:color="auto" w:fill="auto"/>
-            <w:noWrap/>
-            <w:vAlign w:val="bottom"/>
-          </w:tcPr>
-          <w:p>
-            <w:pPr>
-              <w:rPr>
-                <w:rFonts w:ascii="Calibri" w:eastAsia="Times New Roman" w:hAnsi="Calibri" w:cs="Calibri"/>
-                <w:color w:val="000000"/>
-              </w:rPr>
-            </w:pPr>
-          </w:p>
-        </w:tc>
-        <w:tc>
-          <w:tcPr>
-            <w:tcW w:w="787" w:type="dxa"/>
-            <w:tcBorders>
-              <w:top w:val="nil"/>
-              <w:left w:val="nil"/>
-              <w:bottom w:val="single" w:sz="4" w:space="0" w:color="auto"/>
-              <w:right w:val="single" w:sz="4" w:space="0" w:color="auto"/>
-            </w:tcBorders>
-            <w:shd w:val="clear" w:color="auto" w:fill="auto"/>
-            <w:noWrap/>
-            <w:vAlign w:val="bottom"/>
-          </w:tcPr>
-          <w:p>
-            <w:pPr>
-              <w:rPr>
-                <w:rFonts w:ascii="Calibri" w:eastAsia="Times New Roman" w:hAnsi="Calibri" w:cs="Calibri"/>
-                <w:color w:val="000000"/>
-              </w:rPr>
-            </w:pPr>
-          </w:p>
-        </w:tc>
-        <w:tc>
-          <w:tcPr>
-            <w:tcW w:w="885" w:type="dxa"/>
+            <w:tcW w:w="795" w:type="dxa"/>
+            <w:tcBorders>
+              <w:top w:val="nil"/>
+              <w:left w:val="nil"/>
+              <w:bottom w:val="single" w:sz="4" w:space="0" w:color="auto"/>
+              <w:right w:val="single" w:sz="4" w:space="0" w:color="auto"/>
+            </w:tcBorders>
+            <w:shd w:val="clear" w:color="auto" w:fill="70AD47" w:themeFill="accent6"/>
+            <w:noWrap/>
+            <w:vAlign w:val="bottom"/>
+          </w:tcPr>
+          <w:p>
+            <w:pPr>
+              <w:rPr>
+                <w:rFonts w:ascii="Calibri" w:eastAsia="Times New Roman" w:hAnsi="Calibri" w:cs="Calibri"/>
+                <w:color w:val="000000"/>
+              </w:rPr>
+            </w:pPr>
+          </w:p>
+        </w:tc>
+        <w:tc>
+          <w:tcPr>
+            <w:tcW w:w="795" w:type="dxa"/>
+            <w:tcBorders>
+              <w:top w:val="nil"/>
+              <w:left w:val="nil"/>
+              <w:bottom w:val="single" w:sz="4" w:space="0" w:color="auto"/>
+              <w:right w:val="single" w:sz="4" w:space="0" w:color="auto"/>
+            </w:tcBorders>
+            <w:shd w:val="clear" w:color="auto" w:fill="auto"/>
+            <w:noWrap/>
+            <w:vAlign w:val="bottom"/>
+          </w:tcPr>
+          <w:p>
+            <w:pPr>
+              <w:rPr>
+                <w:rFonts w:ascii="Calibri" w:eastAsia="Times New Roman" w:hAnsi="Calibri" w:cs="Calibri"/>
+                <w:color w:val="70AD47" w:themeColor="accent6"/>
+              </w:rPr>
+            </w:pPr>
+          </w:p>
+        </w:tc>
+        <w:tc>
+          <w:tcPr>
+            <w:tcW w:w="795" w:type="dxa"/>
+            <w:tcBorders>
+              <w:top w:val="nil"/>
+              <w:left w:val="nil"/>
+              <w:bottom w:val="single" w:sz="4" w:space="0" w:color="auto"/>
+              <w:right w:val="single" w:sz="4" w:space="0" w:color="auto"/>
+            </w:tcBorders>
+            <w:shd w:val="clear" w:color="auto" w:fill="auto"/>
+            <w:noWrap/>
+            <w:vAlign w:val="bottom"/>
+          </w:tcPr>
+          <w:p>
+            <w:pPr>
+              <w:rPr>
+                <w:rFonts w:ascii="Calibri" w:eastAsia="Times New Roman" w:hAnsi="Calibri" w:cs="Calibri"/>
+                <w:color w:val="000000"/>
+              </w:rPr>
+            </w:pPr>
+          </w:p>
+        </w:tc>
+        <w:tc>
+          <w:tcPr>
+            <w:tcW w:w="795" w:type="dxa"/>
+            <w:tcBorders>
+              <w:top w:val="nil"/>
+              <w:left w:val="nil"/>
+              <w:bottom w:val="single" w:sz="4" w:space="0" w:color="auto"/>
+              <w:right w:val="single" w:sz="4" w:space="0" w:color="auto"/>
+            </w:tcBorders>
+            <w:shd w:val="clear" w:color="auto" w:fill="auto"/>
+            <w:noWrap/>
+            <w:vAlign w:val="bottom"/>
+          </w:tcPr>
+          <w:p>
+            <w:pPr>
+              <w:rPr>
+                <w:rFonts w:ascii="Calibri" w:eastAsia="Times New Roman" w:hAnsi="Calibri" w:cs="Calibri"/>
+                <w:color w:val="000000"/>
+              </w:rPr>
+            </w:pPr>
+          </w:p>
+        </w:tc>
+        <w:tc>
+          <w:tcPr>
+            <w:tcW w:w="894" w:type="dxa"/>
             <w:tcBorders>
               <w:top w:val="nil"/>
               <w:left w:val="nil"/>
@@ -1542,7 +1566,7 @@
         </w:tc>
         <w:tc>
           <w:tcPr>
-            <w:tcW w:w="1559" w:type="dxa"/>
+            <w:tcW w:w="1373" w:type="dxa"/>
             <w:tcBorders>
               <w:top w:val="single" w:sz="4" w:space="0" w:color="auto"/>
               <w:bottom w:val="single" w:sz="4" w:space="0" w:color="auto"/>
@@ -1571,11 +1595,11 @@
       </w:tr>
       <w:tr>
         <w:trPr>
-          <w:trHeight w:val="500"/>
+          <w:trHeight w:val="529"/>
         </w:trPr>
         <w:tc>
           <w:tcPr>
-            <w:tcW w:w="3079" w:type="dxa"/>
+            <w:tcW w:w="3111" w:type="dxa"/>
             <w:tcBorders>
               <w:top w:val="nil"/>
               <w:left w:val="single" w:sz="8" w:space="0" w:color="auto"/>
@@ -1604,7 +1628,7 @@
         </w:tc>
         <w:tc>
           <w:tcPr>
-            <w:tcW w:w="787" w:type="dxa"/>
+            <w:tcW w:w="815" w:type="dxa"/>
             <w:tcBorders>
               <w:top w:val="nil"/>
               <w:left w:val="nil"/>
@@ -1626,7 +1650,7 @@
         </w:tc>
         <w:tc>
           <w:tcPr>
-            <w:tcW w:w="787" w:type="dxa"/>
+            <w:tcW w:w="795" w:type="dxa"/>
             <w:tcBorders>
               <w:top w:val="nil"/>
               <w:left w:val="nil"/>
@@ -1648,7 +1672,7 @@
         </w:tc>
         <w:tc>
           <w:tcPr>
-            <w:tcW w:w="787" w:type="dxa"/>
+            <w:tcW w:w="815" w:type="dxa"/>
             <w:tcBorders>
               <w:top w:val="nil"/>
               <w:left w:val="nil"/>
@@ -1670,29 +1694,29 @@
         </w:tc>
         <w:tc>
           <w:tcPr>
-            <w:tcW w:w="787" w:type="dxa"/>
-            <w:tcBorders>
-              <w:top w:val="nil"/>
-              <w:left w:val="nil"/>
-              <w:bottom w:val="single" w:sz="4" w:space="0" w:color="auto"/>
-              <w:right w:val="single" w:sz="4" w:space="0" w:color="auto"/>
-            </w:tcBorders>
-            <w:shd w:val="clear" w:color="auto" w:fill="auto"/>
-            <w:noWrap/>
-            <w:vAlign w:val="bottom"/>
-          </w:tcPr>
-          <w:p>
-            <w:pPr>
-              <w:rPr>
-                <w:rFonts w:ascii="Calibri" w:eastAsia="Times New Roman" w:hAnsi="Calibri" w:cs="Calibri"/>
-                <w:color w:val="000000"/>
-              </w:rPr>
-            </w:pPr>
-          </w:p>
-        </w:tc>
-        <w:tc>
-          <w:tcPr>
-            <w:tcW w:w="787" w:type="dxa"/>
+            <w:tcW w:w="957" w:type="dxa"/>
+            <w:tcBorders>
+              <w:top w:val="nil"/>
+              <w:left w:val="nil"/>
+              <w:bottom w:val="single" w:sz="4" w:space="0" w:color="auto"/>
+              <w:right w:val="single" w:sz="4" w:space="0" w:color="auto"/>
+            </w:tcBorders>
+            <w:shd w:val="clear" w:color="auto" w:fill="auto"/>
+            <w:noWrap/>
+            <w:vAlign w:val="bottom"/>
+          </w:tcPr>
+          <w:p>
+            <w:pPr>
+              <w:rPr>
+                <w:rFonts w:ascii="Calibri" w:eastAsia="Times New Roman" w:hAnsi="Calibri" w:cs="Calibri"/>
+                <w:color w:val="000000"/>
+              </w:rPr>
+            </w:pPr>
+          </w:p>
+        </w:tc>
+        <w:tc>
+          <w:tcPr>
+            <w:tcW w:w="795" w:type="dxa"/>
             <w:tcBorders>
               <w:top w:val="nil"/>
               <w:left w:val="nil"/>
@@ -1714,95 +1738,95 @@
         </w:tc>
         <w:tc>
           <w:tcPr>
-            <w:tcW w:w="787" w:type="dxa"/>
-            <w:tcBorders>
-              <w:top w:val="nil"/>
-              <w:left w:val="nil"/>
-              <w:bottom w:val="single" w:sz="4" w:space="0" w:color="auto"/>
-              <w:right w:val="single" w:sz="4" w:space="0" w:color="auto"/>
-            </w:tcBorders>
-            <w:shd w:val="clear" w:color="auto" w:fill="auto"/>
-            <w:noWrap/>
-            <w:vAlign w:val="bottom"/>
-          </w:tcPr>
-          <w:p>
-            <w:pPr>
-              <w:rPr>
-                <w:rFonts w:ascii="Calibri" w:eastAsia="Times New Roman" w:hAnsi="Calibri" w:cs="Calibri"/>
-                <w:color w:val="000000"/>
-              </w:rPr>
-            </w:pPr>
-          </w:p>
-        </w:tc>
-        <w:tc>
-          <w:tcPr>
-            <w:tcW w:w="787" w:type="dxa"/>
-            <w:tcBorders>
-              <w:top w:val="nil"/>
-              <w:left w:val="nil"/>
-              <w:bottom w:val="single" w:sz="4" w:space="0" w:color="auto"/>
-              <w:right w:val="single" w:sz="4" w:space="0" w:color="auto"/>
-            </w:tcBorders>
-            <w:shd w:val="clear" w:color="auto" w:fill="auto"/>
-            <w:noWrap/>
-            <w:vAlign w:val="bottom"/>
-          </w:tcPr>
-          <w:p>
-            <w:pPr>
-              <w:rPr>
-                <w:rFonts w:ascii="Calibri" w:eastAsia="Times New Roman" w:hAnsi="Calibri" w:cs="Calibri"/>
-                <w:color w:val="000000"/>
-              </w:rPr>
-            </w:pPr>
-          </w:p>
-        </w:tc>
-        <w:tc>
-          <w:tcPr>
-            <w:tcW w:w="787" w:type="dxa"/>
-            <w:tcBorders>
-              <w:top w:val="nil"/>
-              <w:left w:val="nil"/>
-              <w:bottom w:val="single" w:sz="4" w:space="0" w:color="auto"/>
-              <w:right w:val="single" w:sz="4" w:space="0" w:color="auto"/>
-            </w:tcBorders>
-            <w:shd w:val="clear" w:color="auto" w:fill="auto"/>
-            <w:noWrap/>
-            <w:vAlign w:val="bottom"/>
-          </w:tcPr>
-          <w:p>
-            <w:pPr>
-              <w:rPr>
-                <w:rFonts w:ascii="Calibri" w:eastAsia="Times New Roman" w:hAnsi="Calibri" w:cs="Calibri"/>
-                <w:color w:val="000000"/>
-              </w:rPr>
-            </w:pPr>
-          </w:p>
-        </w:tc>
-        <w:tc>
-          <w:tcPr>
-            <w:tcW w:w="787" w:type="dxa"/>
-            <w:tcBorders>
-              <w:top w:val="nil"/>
-              <w:left w:val="nil"/>
-              <w:bottom w:val="single" w:sz="4" w:space="0" w:color="auto"/>
-              <w:right w:val="single" w:sz="4" w:space="0" w:color="auto"/>
-            </w:tcBorders>
-            <w:shd w:val="clear" w:color="auto" w:fill="auto"/>
-            <w:noWrap/>
-            <w:vAlign w:val="bottom"/>
-          </w:tcPr>
-          <w:p>
-            <w:pPr>
-              <w:rPr>
-                <w:rFonts w:ascii="Calibri" w:eastAsia="Times New Roman" w:hAnsi="Calibri" w:cs="Calibri"/>
-                <w:color w:val="000000"/>
-              </w:rPr>
-            </w:pPr>
-          </w:p>
-        </w:tc>
-        <w:tc>
-          <w:tcPr>
-            <w:tcW w:w="885" w:type="dxa"/>
+            <w:tcW w:w="795" w:type="dxa"/>
+            <w:tcBorders>
+              <w:top w:val="nil"/>
+              <w:left w:val="nil"/>
+              <w:bottom w:val="single" w:sz="4" w:space="0" w:color="auto"/>
+              <w:right w:val="single" w:sz="4" w:space="0" w:color="auto"/>
+            </w:tcBorders>
+            <w:shd w:val="clear" w:color="auto" w:fill="70AD47" w:themeFill="accent6"/>
+            <w:noWrap/>
+            <w:vAlign w:val="bottom"/>
+          </w:tcPr>
+          <w:p>
+            <w:pPr>
+              <w:rPr>
+                <w:rFonts w:ascii="Calibri" w:eastAsia="Times New Roman" w:hAnsi="Calibri" w:cs="Calibri"/>
+                <w:color w:val="000000"/>
+              </w:rPr>
+            </w:pPr>
+          </w:p>
+        </w:tc>
+        <w:tc>
+          <w:tcPr>
+            <w:tcW w:w="795" w:type="dxa"/>
+            <w:tcBorders>
+              <w:top w:val="nil"/>
+              <w:left w:val="nil"/>
+              <w:bottom w:val="single" w:sz="4" w:space="0" w:color="auto"/>
+              <w:right w:val="single" w:sz="4" w:space="0" w:color="auto"/>
+            </w:tcBorders>
+            <w:shd w:val="clear" w:color="auto" w:fill="auto"/>
+            <w:noWrap/>
+            <w:vAlign w:val="bottom"/>
+          </w:tcPr>
+          <w:p>
+            <w:pPr>
+              <w:rPr>
+                <w:rFonts w:ascii="Calibri" w:eastAsia="Times New Roman" w:hAnsi="Calibri" w:cs="Calibri"/>
+                <w:color w:val="70AD47" w:themeColor="accent6"/>
+              </w:rPr>
+            </w:pPr>
+          </w:p>
+        </w:tc>
+        <w:tc>
+          <w:tcPr>
+            <w:tcW w:w="795" w:type="dxa"/>
+            <w:tcBorders>
+              <w:top w:val="nil"/>
+              <w:left w:val="nil"/>
+              <w:bottom w:val="single" w:sz="4" w:space="0" w:color="auto"/>
+              <w:right w:val="single" w:sz="4" w:space="0" w:color="auto"/>
+            </w:tcBorders>
+            <w:shd w:val="clear" w:color="auto" w:fill="auto"/>
+            <w:noWrap/>
+            <w:vAlign w:val="bottom"/>
+          </w:tcPr>
+          <w:p>
+            <w:pPr>
+              <w:rPr>
+                <w:rFonts w:ascii="Calibri" w:eastAsia="Times New Roman" w:hAnsi="Calibri" w:cs="Calibri"/>
+                <w:color w:val="000000"/>
+              </w:rPr>
+            </w:pPr>
+          </w:p>
+        </w:tc>
+        <w:tc>
+          <w:tcPr>
+            <w:tcW w:w="795" w:type="dxa"/>
+            <w:tcBorders>
+              <w:top w:val="nil"/>
+              <w:left w:val="nil"/>
+              <w:bottom w:val="single" w:sz="4" w:space="0" w:color="auto"/>
+              <w:right w:val="single" w:sz="4" w:space="0" w:color="auto"/>
+            </w:tcBorders>
+            <w:shd w:val="clear" w:color="auto" w:fill="auto"/>
+            <w:noWrap/>
+            <w:vAlign w:val="bottom"/>
+          </w:tcPr>
+          <w:p>
+            <w:pPr>
+              <w:rPr>
+                <w:rFonts w:ascii="Calibri" w:eastAsia="Times New Roman" w:hAnsi="Calibri" w:cs="Calibri"/>
+                <w:color w:val="000000"/>
+              </w:rPr>
+            </w:pPr>
+          </w:p>
+        </w:tc>
+        <w:tc>
+          <w:tcPr>
+            <w:tcW w:w="894" w:type="dxa"/>
             <w:tcBorders>
               <w:top w:val="nil"/>
               <w:left w:val="nil"/>
@@ -1824,7 +1848,7 @@
         </w:tc>
         <w:tc>
           <w:tcPr>
-            <w:tcW w:w="1559" w:type="dxa"/>
+            <w:tcW w:w="1373" w:type="dxa"/>
             <w:tcBorders>
               <w:top w:val="single" w:sz="4" w:space="0" w:color="auto"/>
               <w:bottom w:val="single" w:sz="4" w:space="0" w:color="auto"/>
@@ -1853,11 +1877,11 @@
       </w:tr>
       <w:tr>
         <w:trPr>
-          <w:trHeight w:val="500"/>
+          <w:trHeight w:val="529"/>
         </w:trPr>
         <w:tc>
           <w:tcPr>
-            <w:tcW w:w="3079" w:type="dxa"/>
+            <w:tcW w:w="3111" w:type="dxa"/>
             <w:tcBorders>
               <w:top w:val="nil"/>
               <w:left w:val="single" w:sz="8" w:space="0" w:color="auto"/>
@@ -1886,7 +1910,7 @@
         </w:tc>
         <w:tc>
           <w:tcPr>
-            <w:tcW w:w="787" w:type="dxa"/>
+            <w:tcW w:w="815" w:type="dxa"/>
             <w:tcBorders>
               <w:top w:val="nil"/>
               <w:left w:val="nil"/>
@@ -1908,51 +1932,51 @@
         </w:tc>
         <w:tc>
           <w:tcPr>
-            <w:tcW w:w="787" w:type="dxa"/>
-            <w:tcBorders>
-              <w:top w:val="nil"/>
-              <w:left w:val="nil"/>
-              <w:bottom w:val="single" w:sz="4" w:space="0" w:color="auto"/>
-              <w:right w:val="single" w:sz="4" w:space="0" w:color="auto"/>
-            </w:tcBorders>
-            <w:shd w:val="clear" w:color="auto" w:fill="auto"/>
-            <w:noWrap/>
-            <w:vAlign w:val="bottom"/>
-          </w:tcPr>
-          <w:p>
-            <w:pPr>
-              <w:rPr>
-                <w:rFonts w:ascii="Calibri" w:eastAsia="Times New Roman" w:hAnsi="Calibri" w:cs="Calibri"/>
-                <w:color w:val="000000"/>
-              </w:rPr>
-            </w:pPr>
-          </w:p>
-        </w:tc>
-        <w:tc>
-          <w:tcPr>
-            <w:tcW w:w="787" w:type="dxa"/>
-            <w:tcBorders>
-              <w:top w:val="nil"/>
-              <w:left w:val="nil"/>
-              <w:bottom w:val="single" w:sz="4" w:space="0" w:color="auto"/>
-              <w:right w:val="single" w:sz="4" w:space="0" w:color="auto"/>
-            </w:tcBorders>
-            <w:shd w:val="clear" w:color="auto" w:fill="auto"/>
-            <w:noWrap/>
-            <w:vAlign w:val="bottom"/>
-          </w:tcPr>
-          <w:p>
-            <w:pPr>
-              <w:rPr>
-                <w:rFonts w:ascii="Calibri" w:eastAsia="Times New Roman" w:hAnsi="Calibri" w:cs="Calibri"/>
-                <w:color w:val="000000"/>
-              </w:rPr>
-            </w:pPr>
-          </w:p>
-        </w:tc>
-        <w:tc>
-          <w:tcPr>
-            <w:tcW w:w="787" w:type="dxa"/>
+            <w:tcW w:w="795" w:type="dxa"/>
+            <w:tcBorders>
+              <w:top w:val="nil"/>
+              <w:left w:val="nil"/>
+              <w:bottom w:val="single" w:sz="4" w:space="0" w:color="auto"/>
+              <w:right w:val="single" w:sz="4" w:space="0" w:color="auto"/>
+            </w:tcBorders>
+            <w:shd w:val="clear" w:color="auto" w:fill="auto"/>
+            <w:noWrap/>
+            <w:vAlign w:val="bottom"/>
+          </w:tcPr>
+          <w:p>
+            <w:pPr>
+              <w:rPr>
+                <w:rFonts w:ascii="Calibri" w:eastAsia="Times New Roman" w:hAnsi="Calibri" w:cs="Calibri"/>
+                <w:color w:val="000000"/>
+              </w:rPr>
+            </w:pPr>
+          </w:p>
+        </w:tc>
+        <w:tc>
+          <w:tcPr>
+            <w:tcW w:w="815" w:type="dxa"/>
+            <w:tcBorders>
+              <w:top w:val="nil"/>
+              <w:left w:val="nil"/>
+              <w:bottom w:val="single" w:sz="4" w:space="0" w:color="auto"/>
+              <w:right w:val="single" w:sz="4" w:space="0" w:color="auto"/>
+            </w:tcBorders>
+            <w:shd w:val="clear" w:color="auto" w:fill="auto"/>
+            <w:noWrap/>
+            <w:vAlign w:val="bottom"/>
+          </w:tcPr>
+          <w:p>
+            <w:pPr>
+              <w:rPr>
+                <w:rFonts w:ascii="Calibri" w:eastAsia="Times New Roman" w:hAnsi="Calibri" w:cs="Calibri"/>
+                <w:color w:val="000000"/>
+              </w:rPr>
+            </w:pPr>
+          </w:p>
+        </w:tc>
+        <w:tc>
+          <w:tcPr>
+            <w:tcW w:w="957" w:type="dxa"/>
             <w:tcBorders>
               <w:top w:val="nil"/>
               <w:left w:val="nil"/>
@@ -1974,117 +1998,117 @@
         </w:tc>
         <w:tc>
           <w:tcPr>
-            <w:tcW w:w="787" w:type="dxa"/>
-            <w:tcBorders>
-              <w:top w:val="nil"/>
-              <w:left w:val="nil"/>
-              <w:bottom w:val="single" w:sz="4" w:space="0" w:color="auto"/>
-              <w:right w:val="single" w:sz="4" w:space="0" w:color="auto"/>
-            </w:tcBorders>
-            <w:shd w:val="clear" w:color="auto" w:fill="auto"/>
-            <w:noWrap/>
-            <w:vAlign w:val="bottom"/>
-          </w:tcPr>
-          <w:p>
-            <w:pPr>
-              <w:rPr>
-                <w:rFonts w:ascii="Calibri" w:eastAsia="Times New Roman" w:hAnsi="Calibri" w:cs="Calibri"/>
-                <w:color w:val="000000"/>
-              </w:rPr>
-            </w:pPr>
-          </w:p>
-        </w:tc>
-        <w:tc>
-          <w:tcPr>
-            <w:tcW w:w="787" w:type="dxa"/>
-            <w:tcBorders>
-              <w:top w:val="nil"/>
-              <w:left w:val="nil"/>
-              <w:bottom w:val="single" w:sz="4" w:space="0" w:color="auto"/>
-              <w:right w:val="single" w:sz="4" w:space="0" w:color="auto"/>
-            </w:tcBorders>
-            <w:shd w:val="clear" w:color="auto" w:fill="auto"/>
-            <w:noWrap/>
-            <w:vAlign w:val="bottom"/>
-          </w:tcPr>
-          <w:p>
-            <w:pPr>
-              <w:rPr>
-                <w:rFonts w:ascii="Calibri" w:eastAsia="Times New Roman" w:hAnsi="Calibri" w:cs="Calibri"/>
-                <w:color w:val="000000"/>
-              </w:rPr>
-            </w:pPr>
-          </w:p>
-        </w:tc>
-        <w:tc>
-          <w:tcPr>
-            <w:tcW w:w="787" w:type="dxa"/>
-            <w:tcBorders>
-              <w:top w:val="nil"/>
-              <w:left w:val="nil"/>
-              <w:bottom w:val="single" w:sz="4" w:space="0" w:color="auto"/>
-              <w:right w:val="single" w:sz="4" w:space="0" w:color="auto"/>
-            </w:tcBorders>
-            <w:shd w:val="clear" w:color="auto" w:fill="auto"/>
-            <w:noWrap/>
-            <w:vAlign w:val="bottom"/>
-          </w:tcPr>
-          <w:p>
-            <w:pPr>
-              <w:rPr>
-                <w:rFonts w:ascii="Calibri" w:eastAsia="Times New Roman" w:hAnsi="Calibri" w:cs="Calibri"/>
-                <w:color w:val="000000"/>
-              </w:rPr>
-            </w:pPr>
-          </w:p>
-        </w:tc>
-        <w:tc>
-          <w:tcPr>
-            <w:tcW w:w="787" w:type="dxa"/>
-            <w:tcBorders>
-              <w:top w:val="nil"/>
-              <w:left w:val="nil"/>
-              <w:bottom w:val="single" w:sz="4" w:space="0" w:color="auto"/>
-              <w:right w:val="single" w:sz="4" w:space="0" w:color="auto"/>
-            </w:tcBorders>
-            <w:shd w:val="clear" w:color="auto" w:fill="auto"/>
-            <w:noWrap/>
-            <w:vAlign w:val="bottom"/>
-          </w:tcPr>
-          <w:p>
-            <w:pPr>
-              <w:rPr>
-                <w:rFonts w:ascii="Calibri" w:eastAsia="Times New Roman" w:hAnsi="Calibri" w:cs="Calibri"/>
-                <w:color w:val="000000"/>
-              </w:rPr>
-            </w:pPr>
-          </w:p>
-        </w:tc>
-        <w:tc>
-          <w:tcPr>
-            <w:tcW w:w="787" w:type="dxa"/>
-            <w:tcBorders>
-              <w:top w:val="nil"/>
-              <w:left w:val="nil"/>
-              <w:bottom w:val="single" w:sz="4" w:space="0" w:color="auto"/>
-              <w:right w:val="single" w:sz="4" w:space="0" w:color="auto"/>
-            </w:tcBorders>
-            <w:shd w:val="clear" w:color="auto" w:fill="auto"/>
-            <w:noWrap/>
-            <w:vAlign w:val="bottom"/>
-          </w:tcPr>
-          <w:p>
-            <w:pPr>
-              <w:rPr>
-                <w:rFonts w:ascii="Calibri" w:eastAsia="Times New Roman" w:hAnsi="Calibri" w:cs="Calibri"/>
-                <w:color w:val="000000"/>
-              </w:rPr>
-            </w:pPr>
-          </w:p>
-        </w:tc>
-        <w:tc>
-          <w:tcPr>
-            <w:tcW w:w="885" w:type="dxa"/>
+            <w:tcW w:w="795" w:type="dxa"/>
+            <w:tcBorders>
+              <w:top w:val="nil"/>
+              <w:left w:val="nil"/>
+              <w:bottom w:val="single" w:sz="4" w:space="0" w:color="auto"/>
+              <w:right w:val="single" w:sz="4" w:space="0" w:color="auto"/>
+            </w:tcBorders>
+            <w:shd w:val="clear" w:color="auto" w:fill="auto"/>
+            <w:noWrap/>
+            <w:vAlign w:val="bottom"/>
+          </w:tcPr>
+          <w:p>
+            <w:pPr>
+              <w:rPr>
+                <w:rFonts w:ascii="Calibri" w:eastAsia="Times New Roman" w:hAnsi="Calibri" w:cs="Calibri"/>
+                <w:color w:val="000000"/>
+              </w:rPr>
+            </w:pPr>
+          </w:p>
+        </w:tc>
+        <w:tc>
+          <w:tcPr>
+            <w:tcW w:w="795" w:type="dxa"/>
+            <w:tcBorders>
+              <w:top w:val="nil"/>
+              <w:left w:val="nil"/>
+              <w:bottom w:val="single" w:sz="4" w:space="0" w:color="auto"/>
+              <w:right w:val="single" w:sz="4" w:space="0" w:color="auto"/>
+            </w:tcBorders>
+            <w:shd w:val="clear" w:color="auto" w:fill="auto"/>
+            <w:noWrap/>
+            <w:vAlign w:val="bottom"/>
+          </w:tcPr>
+          <w:p>
+            <w:pPr>
+              <w:rPr>
+                <w:rFonts w:ascii="Calibri" w:eastAsia="Times New Roman" w:hAnsi="Calibri" w:cs="Calibri"/>
+                <w:color w:val="000000"/>
+              </w:rPr>
+            </w:pPr>
+          </w:p>
+        </w:tc>
+        <w:tc>
+          <w:tcPr>
+            <w:tcW w:w="795" w:type="dxa"/>
+            <w:tcBorders>
+              <w:top w:val="nil"/>
+              <w:left w:val="nil"/>
+              <w:bottom w:val="single" w:sz="4" w:space="0" w:color="auto"/>
+              <w:right w:val="single" w:sz="4" w:space="0" w:color="auto"/>
+            </w:tcBorders>
+            <w:shd w:val="clear" w:color="auto" w:fill="auto"/>
+            <w:noWrap/>
+            <w:vAlign w:val="bottom"/>
+          </w:tcPr>
+          <w:p>
+            <w:pPr>
+              <w:rPr>
+                <w:rFonts w:ascii="Calibri" w:eastAsia="Times New Roman" w:hAnsi="Calibri" w:cs="Calibri"/>
+                <w:color w:val="000000"/>
+              </w:rPr>
+            </w:pPr>
+          </w:p>
+        </w:tc>
+        <w:tc>
+          <w:tcPr>
+            <w:tcW w:w="795" w:type="dxa"/>
+            <w:tcBorders>
+              <w:top w:val="nil"/>
+              <w:left w:val="nil"/>
+              <w:bottom w:val="single" w:sz="4" w:space="0" w:color="auto"/>
+              <w:right w:val="single" w:sz="4" w:space="0" w:color="auto"/>
+            </w:tcBorders>
+            <w:shd w:val="clear" w:color="auto" w:fill="auto"/>
+            <w:noWrap/>
+            <w:vAlign w:val="bottom"/>
+          </w:tcPr>
+          <w:p>
+            <w:pPr>
+              <w:rPr>
+                <w:rFonts w:ascii="Calibri" w:eastAsia="Times New Roman" w:hAnsi="Calibri" w:cs="Calibri"/>
+                <w:color w:val="000000"/>
+              </w:rPr>
+            </w:pPr>
+          </w:p>
+        </w:tc>
+        <w:tc>
+          <w:tcPr>
+            <w:tcW w:w="795" w:type="dxa"/>
+            <w:tcBorders>
+              <w:top w:val="nil"/>
+              <w:left w:val="nil"/>
+              <w:bottom w:val="single" w:sz="4" w:space="0" w:color="auto"/>
+              <w:right w:val="single" w:sz="4" w:space="0" w:color="auto"/>
+            </w:tcBorders>
+            <w:shd w:val="clear" w:color="auto" w:fill="auto"/>
+            <w:noWrap/>
+            <w:vAlign w:val="bottom"/>
+          </w:tcPr>
+          <w:p>
+            <w:pPr>
+              <w:rPr>
+                <w:rFonts w:ascii="Calibri" w:eastAsia="Times New Roman" w:hAnsi="Calibri" w:cs="Calibri"/>
+                <w:color w:val="000000"/>
+              </w:rPr>
+            </w:pPr>
+          </w:p>
+        </w:tc>
+        <w:tc>
+          <w:tcPr>
+            <w:tcW w:w="894" w:type="dxa"/>
             <w:tcBorders>
               <w:top w:val="nil"/>
               <w:left w:val="nil"/>
@@ -2106,7 +2130,7 @@
         </w:tc>
         <w:tc>
           <w:tcPr>
-            <w:tcW w:w="1559" w:type="dxa"/>
+            <w:tcW w:w="1373" w:type="dxa"/>
             <w:tcBorders>
               <w:top w:val="single" w:sz="4" w:space="0" w:color="auto"/>
               <w:bottom w:val="single" w:sz="4" w:space="0" w:color="auto"/>
@@ -2136,12 +2160,12 @@
       <w:tr>
         <w:trPr>
           <w:gridAfter w:val="1"/>
-          <w:wAfter w:w="1559" w:type="dxa"/>
-          <w:trHeight w:val="531"/>
+          <w:wAfter w:w="1373" w:type="dxa"/>
+          <w:trHeight w:val="562"/>
         </w:trPr>
         <w:tc>
           <w:tcPr>
-            <w:tcW w:w="3079" w:type="dxa"/>
+            <w:tcW w:w="3111" w:type="dxa"/>
             <w:tcBorders>
               <w:top w:val="single" w:sz="8" w:space="0" w:color="auto"/>
               <w:left w:val="single" w:sz="8" w:space="0" w:color="auto"/>
@@ -2171,7 +2195,7 @@
         </w:tc>
         <w:tc>
           <w:tcPr>
-            <w:tcW w:w="787" w:type="dxa"/>
+            <w:tcW w:w="815" w:type="dxa"/>
             <w:tcBorders>
               <w:top w:val="single" w:sz="8" w:space="0" w:color="auto"/>
               <w:left w:val="nil"/>
@@ -2208,7 +2232,7 @@
         </w:tc>
         <w:tc>
           <w:tcPr>
-            <w:tcW w:w="787" w:type="dxa"/>
+            <w:tcW w:w="795" w:type="dxa"/>
             <w:tcBorders>
               <w:top w:val="single" w:sz="8" w:space="0" w:color="auto"/>
               <w:left w:val="nil"/>
@@ -2245,7 +2269,7 @@
         </w:tc>
         <w:tc>
           <w:tcPr>
-            <w:tcW w:w="787" w:type="dxa"/>
+            <w:tcW w:w="815" w:type="dxa"/>
             <w:tcBorders>
               <w:top w:val="single" w:sz="8" w:space="0" w:color="auto"/>
               <w:left w:val="nil"/>
@@ -2289,7 +2313,7 @@
         </w:tc>
         <w:tc>
           <w:tcPr>
-            <w:tcW w:w="787" w:type="dxa"/>
+            <w:tcW w:w="957" w:type="dxa"/>
             <w:tcBorders>
               <w:top w:val="single" w:sz="8" w:space="0" w:color="auto"/>
               <w:left w:val="nil"/>
@@ -2320,13 +2344,35 @@
                 <w:rFonts w:ascii="Calibri" w:eastAsia="Times New Roman" w:hAnsi="Calibri" w:cs="Calibri"/>
                 <w:color w:val="000000"/>
               </w:rPr>
-              <w:t>50%</w:t>
-            </w:r>
-          </w:p>
-        </w:tc>
-        <w:tc>
-          <w:tcPr>
-            <w:tcW w:w="787" w:type="dxa"/>
+              <w:t>90</w:t>
+            </w:r>
+            <w:r>
+              <w:rPr>
+                <w:rFonts w:ascii="Calibri" w:eastAsia="Times New Roman" w:hAnsi="Calibri" w:cs="Calibri"/>
+                <w:color w:val="000000"/>
+              </w:rPr>
+              <w:t>%</w:t>
+            </w:r>
+          </w:p>
+          <w:p>
+            <w:pPr>
+              <w:rPr>
+                <w:rFonts w:ascii="Calibri" w:eastAsia="Times New Roman" w:hAnsi="Calibri" w:cs="Calibri"/>
+                <w:color w:val="000000"/>
+              </w:rPr>
+            </w:pPr>
+            <w:r>
+              <w:rPr>
+                <w:rFonts w:ascii="Calibri" w:eastAsia="Times New Roman" w:hAnsi="Calibri" w:cs="Calibri"/>
+                <w:color w:val="000000"/>
+              </w:rPr>
+              <w:t>(need review)</w:t>
+            </w:r>
+          </w:p>
+        </w:tc>
+        <w:tc>
+          <w:tcPr>
+            <w:tcW w:w="795" w:type="dxa"/>
             <w:tcBorders>
               <w:top w:val="single" w:sz="8" w:space="0" w:color="auto"/>
               <w:left w:val="nil"/>
@@ -2356,7 +2402,7 @@
         </w:tc>
         <w:tc>
           <w:tcPr>
-            <w:tcW w:w="787" w:type="dxa"/>
+            <w:tcW w:w="795" w:type="dxa"/>
             <w:tcBorders>
               <w:top w:val="single" w:sz="8" w:space="0" w:color="auto"/>
               <w:left w:val="nil"/>
@@ -2386,7 +2432,7 @@
         </w:tc>
         <w:tc>
           <w:tcPr>
-            <w:tcW w:w="787" w:type="dxa"/>
+            <w:tcW w:w="795" w:type="dxa"/>
             <w:tcBorders>
               <w:top w:val="single" w:sz="8" w:space="0" w:color="auto"/>
               <w:left w:val="nil"/>
@@ -2416,7 +2462,7 @@
         </w:tc>
         <w:tc>
           <w:tcPr>
-            <w:tcW w:w="787" w:type="dxa"/>
+            <w:tcW w:w="795" w:type="dxa"/>
             <w:tcBorders>
               <w:top w:val="single" w:sz="8" w:space="0" w:color="auto"/>
               <w:left w:val="nil"/>
@@ -2446,7 +2492,7 @@
         </w:tc>
         <w:tc>
           <w:tcPr>
-            <w:tcW w:w="787" w:type="dxa"/>
+            <w:tcW w:w="795" w:type="dxa"/>
             <w:tcBorders>
               <w:top w:val="single" w:sz="8" w:space="0" w:color="auto"/>
               <w:left w:val="nil"/>
@@ -2476,7 +2522,7 @@
         </w:tc>
         <w:tc>
           <w:tcPr>
-            <w:tcW w:w="885" w:type="dxa"/>
+            <w:tcW w:w="894" w:type="dxa"/>
             <w:tcBorders>
               <w:top w:val="single" w:sz="8" w:space="0" w:color="auto"/>
               <w:left w:val="nil"/>
@@ -2569,10 +2615,59 @@
         </w:numPr>
       </w:pPr>
       <w:r>
+        <w:lastRenderedPageBreak/>
         <w:t xml:space="preserve">Login </w:t>
       </w:r>
       <w:r>
         <w:t>functionality</w:t>
+      </w:r>
+    </w:p>
+    <w:p>
+      <w:pPr>
+        <w:pStyle w:val="ListParagraph"/>
+        <w:numPr>
+          <w:ilvl w:val="0"/>
+          <w:numId w:val="1"/>
+        </w:numPr>
+      </w:pPr>
+      <w:r>
+        <w:t xml:space="preserve">Model and controller Development </w:t>
+      </w:r>
+    </w:p>
+    <w:p>
+      <w:pPr>
+        <w:pStyle w:val="ListParagraph"/>
+        <w:numPr>
+          <w:ilvl w:val="0"/>
+          <w:numId w:val="1"/>
+        </w:numPr>
+      </w:pPr>
+      <w:r>
+        <w:t xml:space="preserve">Initial View development </w:t>
+      </w:r>
+    </w:p>
+    <w:p>
+      <w:pPr>
+        <w:pStyle w:val="ListParagraph"/>
+        <w:numPr>
+          <w:ilvl w:val="0"/>
+          <w:numId w:val="1"/>
+        </w:numPr>
+      </w:pPr>
+      <w:r>
+        <w:t xml:space="preserve">Database development </w:t>
+      </w:r>
+    </w:p>
+    <w:p>
+      <w:pPr>
+        <w:pStyle w:val="ListParagraph"/>
+        <w:numPr>
+          <w:ilvl w:val="0"/>
+          <w:numId w:val="1"/>
+        </w:numPr>
+      </w:pPr>
+      <w:r>
+        <w:t xml:space="preserve">Controller Unit tests </w:t>
       </w:r>
     </w:p>
     <w:p/>
@@ -2583,7 +2678,6 @@
     <w:p/>
     <w:p>
       <w:r>
-        <w:lastRenderedPageBreak/>
         <w:t>Notes:</w:t>
       </w:r>
     </w:p>
@@ -2735,7 +2829,7 @@
                     <pic:cNvPicPr/>
                   </pic:nvPicPr>
                   <pic:blipFill>
-                    <a:blip r:embed="rId5"/>
+                    <a:blip r:embed="rId6"/>
                     <a:stretch>
                       <a:fillRect/>
                     </a:stretch>
@@ -3810,4 +3904,16 @@
     </a:ext>
   </a:extLst>
 </a:theme>
+</file>
+
+<file path=customXml/item1.xml><?xml version="1.0" encoding="utf-8"?>
+<b:Sources xmlns:b="http://schemas.openxmlformats.org/officeDocument/2006/bibliography" xmlns="http://schemas.openxmlformats.org/officeDocument/2006/bibliography" SelectedStyle="\APASixthEditionOfficeOnline.xsl" StyleName="APA" Version="6"/>
+</file>
+
+<file path=customXml/itemProps1.xml><?xml version="1.0" encoding="utf-8"?>
+<ds:datastoreItem xmlns:ds="http://schemas.openxmlformats.org/officeDocument/2006/customXml" ds:itemID="{BE6456B0-FA5A-4295-8C23-8AD5B432BFDF}">
+  <ds:schemaRefs>
+    <ds:schemaRef ds:uri="http://schemas.openxmlformats.org/officeDocument/2006/bibliography"/>
+  </ds:schemaRefs>
+</ds:datastoreItem>
 </file>
</xml_diff>